<commit_message>
Extra resource (UMAP, nonlinear)
</commit_message>
<xml_diff>
--- a/Supplement/DataSources.docx
+++ b/Supplement/DataSources.docx
@@ -162,7 +162,23 @@
                 <w:b/>
                 <w:bCs/>
               </w:rPr>
-              <w:t>ETCM (Encyclopedia of Traditional Chinese Medicine)</w:t>
+              <w:t>ETCM (</w:t>
+            </w:r>
+            <w:proofErr w:type="spellStart"/>
+            <w:r>
+              <w:rPr>
+                <w:b/>
+                <w:bCs/>
+              </w:rPr>
+              <w:t>Encyclopedia</w:t>
+            </w:r>
+            <w:proofErr w:type="spellEnd"/>
+            <w:r>
+              <w:rPr>
+                <w:b/>
+                <w:bCs/>
+              </w:rPr>
+              <w:t xml:space="preserve"> of Traditional Chinese Medicine)</w:t>
             </w:r>
             <w:r>
               <w:t xml:space="preserve"> (a database of TCM with detailed information about the chemical components and therapeutic targets; http://www.tcmip.cn/ETCM/)</w:t>
@@ -244,6 +260,7 @@
             <w:tcW w:w="6475" w:type="dxa"/>
           </w:tcPr>
           <w:p>
+            <w:proofErr w:type="spellStart"/>
             <w:r>
               <w:rPr>
                 <w:b/>
@@ -251,6 +268,7 @@
               </w:rPr>
               <w:t>PharmMapper</w:t>
             </w:r>
+            <w:proofErr w:type="spellEnd"/>
             <w:r>
               <w:t xml:space="preserve"> a web-based tool for predicting potential protein targets of small molecules, based on their molecular structure; </w:t>
             </w:r>
@@ -349,7 +367,15 @@
           </w:tcPr>
           <w:p>
             <w:r>
-              <w:t>A web resource for analyzing cancer OMICS data, the</w:t>
+              <w:t xml:space="preserve">A web resource for </w:t>
+            </w:r>
+            <w:proofErr w:type="spellStart"/>
+            <w:r>
+              <w:t>analyzing</w:t>
+            </w:r>
+            <w:proofErr w:type="spellEnd"/>
+            <w:r>
+              <w:t xml:space="preserve"> cancer OMICS data, the</w:t>
             </w:r>
           </w:p>
           <w:p>
@@ -361,7 +387,23 @@
               <w:t>UALCAN platform</w:t>
             </w:r>
             <w:r>
-              <w:t xml:space="preserve"> (The University of ALabama at Birmingham CANcer data analysis portal) (http://ualcan.path.uab.edu/index.html)</w:t>
+              <w:t xml:space="preserve"> (The University of </w:t>
+            </w:r>
+            <w:proofErr w:type="spellStart"/>
+            <w:r>
+              <w:t>ALabama</w:t>
+            </w:r>
+            <w:proofErr w:type="spellEnd"/>
+            <w:r>
+              <w:t xml:space="preserve"> at Birmingham </w:t>
+            </w:r>
+            <w:proofErr w:type="spellStart"/>
+            <w:r>
+              <w:t>CANcer</w:t>
+            </w:r>
+            <w:proofErr w:type="spellEnd"/>
+            <w:r>
+              <w:t xml:space="preserve"> data analysis portal) (http://ualcan.path.uab.edu/index.html)</w:t>
             </w:r>
           </w:p>
         </w:tc>
@@ -415,6 +457,7 @@
             <w:tcW w:w="6475" w:type="dxa"/>
           </w:tcPr>
           <w:p>
+            <w:proofErr w:type="spellStart"/>
             <w:r>
               <w:rPr>
                 <w:b/>
@@ -422,6 +465,7 @@
               </w:rPr>
               <w:t>CytoTRACE</w:t>
             </w:r>
+            <w:proofErr w:type="spellEnd"/>
             <w:r>
               <w:t xml:space="preserve"> was utilized to assess the transcriptional diversity of malignant cells based on their differentiation or stemness status (https://cytotrace.stanford.edu).</w:t>
             </w:r>
@@ -504,7 +548,39 @@
                 <w:b/>
                 <w:bCs/>
               </w:rPr>
-              <w:t xml:space="preserve"> PyTorch Geometric (PyG)</w:t>
+              <w:t xml:space="preserve"> </w:t>
+            </w:r>
+            <w:proofErr w:type="spellStart"/>
+            <w:r>
+              <w:rPr>
+                <w:b/>
+                <w:bCs/>
+              </w:rPr>
+              <w:t>PyTorch</w:t>
+            </w:r>
+            <w:proofErr w:type="spellEnd"/>
+            <w:r>
+              <w:rPr>
+                <w:b/>
+                <w:bCs/>
+              </w:rPr>
+              <w:t xml:space="preserve"> Geometric (</w:t>
+            </w:r>
+            <w:proofErr w:type="spellStart"/>
+            <w:r>
+              <w:rPr>
+                <w:b/>
+                <w:bCs/>
+              </w:rPr>
+              <w:t>PyG</w:t>
+            </w:r>
+            <w:proofErr w:type="spellEnd"/>
+            <w:r>
+              <w:rPr>
+                <w:b/>
+                <w:bCs/>
+              </w:rPr>
+              <w:t>)</w:t>
             </w:r>
           </w:p>
         </w:tc>
@@ -593,11 +669,20 @@
                 <w:b/>
                 <w:bCs/>
               </w:rPr>
-              <w:t>Gene Expression Profiling Interactive Analysis (GEPIA</w:t>
+              <w:t>Gene Expression Profiling Interactive Analysis (</w:t>
+            </w:r>
+            <w:proofErr w:type="gramStart"/>
+            <w:r>
+              <w:rPr>
+                <w:b/>
+                <w:bCs/>
+              </w:rPr>
+              <w:t>GEPIA</w:t>
             </w:r>
             <w:r>
               <w:t>;</w:t>
             </w:r>
+            <w:proofErr w:type="gramEnd"/>
           </w:p>
           <w:p>
             <w:r>
@@ -611,8 +696,15 @@
           </w:p>
           <w:p>
             <w:r>
-              <w:t>sequencing expression data, incorporating 9,736 tumor</w:t>
-            </w:r>
+              <w:t xml:space="preserve">sequencing expression data, incorporating 9,736 </w:t>
+            </w:r>
+            <w:proofErr w:type="spellStart"/>
+            <w:proofErr w:type="gramStart"/>
+            <w:r>
+              <w:t>tumor</w:t>
+            </w:r>
+            <w:proofErr w:type="spellEnd"/>
+            <w:proofErr w:type="gramEnd"/>
           </w:p>
           <w:p>
             <w:r>
@@ -626,7 +718,15 @@
           </w:p>
           <w:p>
             <w:r>
-              <w:t>(GTEx) projects.</w:t>
+              <w:t>(</w:t>
+            </w:r>
+            <w:proofErr w:type="spellStart"/>
+            <w:r>
+              <w:t>GTEx</w:t>
+            </w:r>
+            <w:proofErr w:type="spellEnd"/>
+            <w:r>
+              <w:t>) projects.</w:t>
             </w:r>
           </w:p>
         </w:tc>
@@ -648,12 +748,28 @@
           </w:tcPr>
           <w:p>
             <w:r>
-              <w:t>After identifying the shared DEGs, gene ontology</w:t>
-            </w:r>
-          </w:p>
-          <w:p>
-            <w:r>
-              <w:t>(GO) enrichment analysis and Kyoto Encyclopedia of</w:t>
+              <w:t xml:space="preserve">After identifying the shared </w:t>
+            </w:r>
+            <w:proofErr w:type="spellStart"/>
+            <w:r>
+              <w:t>DEGs</w:t>
+            </w:r>
+            <w:proofErr w:type="spellEnd"/>
+            <w:r>
+              <w:t>, gene ontology</w:t>
+            </w:r>
+          </w:p>
+          <w:p>
+            <w:r>
+              <w:t xml:space="preserve">(GO) enrichment analysis and Kyoto </w:t>
+            </w:r>
+            <w:proofErr w:type="spellStart"/>
+            <w:r>
+              <w:t>Encyclopedia</w:t>
+            </w:r>
+            <w:proofErr w:type="spellEnd"/>
+            <w:r>
+              <w:t xml:space="preserve"> of</w:t>
             </w:r>
           </w:p>
           <w:p>
@@ -745,10 +861,34 @@
                 <w:b/>
                 <w:bCs/>
               </w:rPr>
-              <w:t>(MSEA) was performed via MetaboAnalyst 6.0</w:t>
-            </w:r>
-            <w:r>
-              <w:t xml:space="preserve"> (https://metascape.org/gp/index.html) , aimed at elucidating</w:t>
+              <w:t xml:space="preserve">(MSEA) was performed via </w:t>
+            </w:r>
+            <w:proofErr w:type="spellStart"/>
+            <w:r>
+              <w:rPr>
+                <w:b/>
+                <w:bCs/>
+              </w:rPr>
+              <w:t>MetaboAnalyst</w:t>
+            </w:r>
+            <w:proofErr w:type="spellEnd"/>
+            <w:r>
+              <w:rPr>
+                <w:b/>
+                <w:bCs/>
+              </w:rPr>
+              <w:t xml:space="preserve"> 6.0</w:t>
+            </w:r>
+            <w:r>
+              <w:t xml:space="preserve"> (https://metascape.org/gp/index.html</w:t>
+            </w:r>
+            <w:proofErr w:type="gramStart"/>
+            <w:r>
+              <w:t>) ,</w:t>
+            </w:r>
+            <w:proofErr w:type="gramEnd"/>
+            <w:r>
+              <w:t xml:space="preserve"> aimed at elucidating</w:t>
             </w:r>
           </w:p>
           <w:p>
@@ -815,25 +955,51 @@
             <w:tcW w:w="6475" w:type="dxa"/>
           </w:tcPr>
           <w:p>
-            <w:r>
-              <w:rPr>
-                <w:b/>
-                <w:bCs/>
-              </w:rPr>
-              <w:t>Tumor Immunotherapy Gene Expression Resource (TIGER)</w:t>
+            <w:proofErr w:type="spellStart"/>
+            <w:r>
+              <w:rPr>
+                <w:b/>
+                <w:bCs/>
+              </w:rPr>
+              <w:t>Tumor</w:t>
+            </w:r>
+            <w:proofErr w:type="spellEnd"/>
+            <w:r>
+              <w:rPr>
+                <w:b/>
+                <w:bCs/>
+              </w:rPr>
+              <w:t xml:space="preserve"> Immunotherapy Gene Expression Resource (TIGER)</w:t>
             </w:r>
             <w:r>
               <w:t xml:space="preserve"> and </w:t>
             </w:r>
-            <w:r>
-              <w:rPr>
-                <w:b/>
-                <w:bCs/>
-              </w:rPr>
-              <w:t xml:space="preserve">ICBatlas </w:t>
-            </w:r>
-            <w:r>
-              <w:t>are comprehensive resources for integrative analysis of the transcriptome profiles related to tumor immunology.</w:t>
+            <w:proofErr w:type="spellStart"/>
+            <w:r>
+              <w:rPr>
+                <w:b/>
+                <w:bCs/>
+              </w:rPr>
+              <w:t>ICBatlas</w:t>
+            </w:r>
+            <w:proofErr w:type="spellEnd"/>
+            <w:r>
+              <w:rPr>
+                <w:b/>
+                <w:bCs/>
+              </w:rPr>
+              <w:t xml:space="preserve"> </w:t>
+            </w:r>
+            <w:r>
+              <w:t xml:space="preserve">are comprehensive resources for integrative analysis of the transcriptome profiles related to </w:t>
+            </w:r>
+            <w:proofErr w:type="spellStart"/>
+            <w:r>
+              <w:t>tumor</w:t>
+            </w:r>
+            <w:proofErr w:type="spellEnd"/>
+            <w:r>
+              <w:t xml:space="preserve"> immunology.</w:t>
             </w:r>
           </w:p>
         </w:tc>
@@ -870,7 +1036,15 @@
               <w:t>The Cancer Immunome Atlas</w:t>
             </w:r>
             <w:r>
-              <w:t xml:space="preserve"> is a web-accessible database that characterizes the intratumoral immune landscapes and the cancer antigenomes of 20 solid cancers.</w:t>
+              <w:t xml:space="preserve"> is a web-accessible database that characterizes the </w:t>
+            </w:r>
+            <w:proofErr w:type="spellStart"/>
+            <w:r>
+              <w:t>intratumoral</w:t>
+            </w:r>
+            <w:proofErr w:type="spellEnd"/>
+            <w:r>
+              <w:t xml:space="preserve"> immune landscapes and the cancer antigenomes of 20 solid cancers.</w:t>
             </w:r>
           </w:p>
         </w:tc>
@@ -955,17 +1129,37 @@
           </w:tcPr>
           <w:p>
             <w:r>
-              <w:t xml:space="preserve">Alignment metrics were evaluated using samtools, </w:t>
-            </w:r>
-            <w:r>
-              <w:rPr>
-                <w:b/>
-                <w:bCs/>
-              </w:rPr>
-              <w:t>Alfred and Bamds</w:t>
-            </w:r>
-            <w:r>
-              <w:t>t (https://github.com/shiquan/bamdst) and all files successfully passed this QC step.</w:t>
+              <w:t xml:space="preserve">Alignment metrics were evaluated using </w:t>
+            </w:r>
+            <w:proofErr w:type="spellStart"/>
+            <w:r>
+              <w:t>samtools</w:t>
+            </w:r>
+            <w:proofErr w:type="spellEnd"/>
+            <w:r>
+              <w:t xml:space="preserve">, </w:t>
+            </w:r>
+            <w:r>
+              <w:rPr>
+                <w:b/>
+                <w:bCs/>
+              </w:rPr>
+              <w:t xml:space="preserve">Alfred and </w:t>
+            </w:r>
+            <w:proofErr w:type="spellStart"/>
+            <w:r>
+              <w:rPr>
+                <w:b/>
+                <w:bCs/>
+              </w:rPr>
+              <w:t>Bamds</w:t>
+            </w:r>
+            <w:r>
+              <w:t>t</w:t>
+            </w:r>
+            <w:proofErr w:type="spellEnd"/>
+            <w:r>
+              <w:t xml:space="preserve"> (https://github.com/shiquan/bamdst) and all files successfully passed this QC step.</w:t>
             </w:r>
           </w:p>
         </w:tc>
@@ -1071,15 +1265,32 @@
               <w:lastRenderedPageBreak/>
               <w:t xml:space="preserve">To target TIME interactions with specific tumour phenotypes and alterations in TNBC we applied </w:t>
             </w:r>
-            <w:r>
-              <w:rPr>
-                <w:b/>
-                <w:bCs/>
-              </w:rPr>
-              <w:t>TMArQ t</w:t>
-            </w:r>
-            <w:r>
-              <w:t>o a large TMA data set comprising over 200 TNBCs from a molecularly very well-profiled, population-representative, TNBC cohort of patients --&gt; Staaf, J. et al. Whole-genome sequencing of triple-negative breast cancers in a population-based clinical study. Nat. Med. 25, 1526–1533. https:// doi. org/ 10. 1038/ s41591- 019- 0582-4 (2019).</w:t>
+            <w:proofErr w:type="spellStart"/>
+            <w:r>
+              <w:rPr>
+                <w:b/>
+                <w:bCs/>
+              </w:rPr>
+              <w:t>TMArQ</w:t>
+            </w:r>
+            <w:proofErr w:type="spellEnd"/>
+            <w:r>
+              <w:rPr>
+                <w:b/>
+                <w:bCs/>
+              </w:rPr>
+              <w:t xml:space="preserve"> t</w:t>
+            </w:r>
+            <w:r>
+              <w:t xml:space="preserve">o a large TMA data set comprising over 200 TNBCs from a molecularly very well-profiled, population-representative, TNBC cohort of patients --&gt; Staaf, J. et al. Whole-genome sequencing of triple-negative breast cancers in a population-based clinical study. Nat. Med. 25, 1526–1533. https:// </w:t>
+            </w:r>
+            <w:proofErr w:type="spellStart"/>
+            <w:r>
+              <w:t>doi</w:t>
+            </w:r>
+            <w:proofErr w:type="spellEnd"/>
+            <w:r>
+              <w:t>. org/ 10. 1038/ s41591- 019- 0582-4 (2019).</w:t>
             </w:r>
           </w:p>
           <w:p/>
@@ -1127,14 +1338,54 @@
           </w:tcPr>
           <w:p>
             <w:r>
-              <w:t xml:space="preserve">Based on the set of potential pyroptosis drugs obtained, we proposed to use a </w:t>
-            </w:r>
-            <w:r>
-              <w:rPr>
-                <w:b/>
-                <w:bCs/>
-              </w:rPr>
-              <w:t>biological factor-regulated neural networkmodel (BFReg-NN) t</w:t>
+              <w:t xml:space="preserve">Based on the set of potential </w:t>
+            </w:r>
+            <w:proofErr w:type="spellStart"/>
+            <w:r>
+              <w:t>pyroptosis</w:t>
+            </w:r>
+            <w:proofErr w:type="spellEnd"/>
+            <w:r>
+              <w:t xml:space="preserve"> drugs obtained, we proposed to use a </w:t>
+            </w:r>
+            <w:r>
+              <w:rPr>
+                <w:b/>
+                <w:bCs/>
+              </w:rPr>
+              <w:t xml:space="preserve">biological factor-regulated neural </w:t>
+            </w:r>
+            <w:proofErr w:type="spellStart"/>
+            <w:r>
+              <w:rPr>
+                <w:b/>
+                <w:bCs/>
+              </w:rPr>
+              <w:t>networkmodel</w:t>
+            </w:r>
+            <w:proofErr w:type="spellEnd"/>
+            <w:r>
+              <w:rPr>
+                <w:b/>
+                <w:bCs/>
+              </w:rPr>
+              <w:t xml:space="preserve"> (</w:t>
+            </w:r>
+            <w:proofErr w:type="spellStart"/>
+            <w:r>
+              <w:rPr>
+                <w:b/>
+                <w:bCs/>
+              </w:rPr>
+              <w:t>BFReg</w:t>
+            </w:r>
+            <w:proofErr w:type="spellEnd"/>
+            <w:r>
+              <w:rPr>
+                <w:b/>
+                <w:bCs/>
+              </w:rPr>
+              <w:t>-NN) t</w:t>
             </w:r>
             <w:r>
               <w:t>o learn and obtain excellent compound medications</w:t>
@@ -1175,7 +1426,23 @@
           </w:p>
           <w:p>
             <w:r>
-              <w:t>The accessible R package of scWGCNA (v0.0.0.9) for ST was used for coexpression analysis (https://github.com/smorabit/hdWGCNA). The Pearson Correlation Coefficient was used to assess similarities between paired mRNAs based on gene expression matrices. These similarities were then converted into adjacency matrices.</w:t>
+              <w:t xml:space="preserve">The accessible R package of </w:t>
+            </w:r>
+            <w:proofErr w:type="spellStart"/>
+            <w:r>
+              <w:t>scWGCNA</w:t>
+            </w:r>
+            <w:proofErr w:type="spellEnd"/>
+            <w:r>
+              <w:t xml:space="preserve"> (v0.0.0.9) for ST was used for </w:t>
+            </w:r>
+            <w:proofErr w:type="spellStart"/>
+            <w:r>
+              <w:t>coexpression</w:t>
+            </w:r>
+            <w:proofErr w:type="spellEnd"/>
+            <w:r>
+              <w:t xml:space="preserve"> analysis (https://github.com/smorabit/hdWGCNA). The Pearson Correlation Coefficient was used to assess similarities between paired mRNAs based on gene expression matrices. These similarities were then converted into adjacency matrices.</w:t>
             </w:r>
           </w:p>
         </w:tc>
@@ -1205,7 +1472,23 @@
                 <w:b/>
                 <w:bCs/>
               </w:rPr>
-              <w:t>the “glmnet” R package</w:t>
+              <w:t>the “</w:t>
+            </w:r>
+            <w:proofErr w:type="spellStart"/>
+            <w:r>
+              <w:rPr>
+                <w:b/>
+                <w:bCs/>
+              </w:rPr>
+              <w:t>glmnet</w:t>
+            </w:r>
+            <w:proofErr w:type="spellEnd"/>
+            <w:r>
+              <w:rPr>
+                <w:b/>
+                <w:bCs/>
+              </w:rPr>
+              <w:t>” R package</w:t>
             </w:r>
             <w:r>
               <w:t xml:space="preserve"> with least absolute shrinkage and selection operator (LASSO) Cox regression to mitigate gene collinearity and reduce the number of candidate gene</w:t>
@@ -1231,7 +1514,15 @@
           </w:tcPr>
           <w:p>
             <w:r>
-              <w:t xml:space="preserve">For African TNBC samples, raw paired-end reads underwent trimming using trimmomatic (v0.39)62 and were subsequently aligned to the human reference </w:t>
+              <w:t xml:space="preserve">For African TNBC samples, raw paired-end reads underwent trimming using </w:t>
+            </w:r>
+            <w:proofErr w:type="spellStart"/>
+            <w:r>
+              <w:t>trimmomatic</w:t>
+            </w:r>
+            <w:proofErr w:type="spellEnd"/>
+            <w:r>
+              <w:t xml:space="preserve"> (v0.39)62 and were subsequently aligned to the human reference </w:t>
             </w:r>
             <w:r>
               <w:rPr>
@@ -1271,7 +1562,15 @@
               <w:t>multi-omics graph convolutional networks (MORONET),</w:t>
             </w:r>
             <w:r>
-              <w:t xml:space="preserve"> a multi-omics integration learning framework that employs GCNs for omics-specific learning and </w:t>
+              <w:t xml:space="preserve"> a multi-omics integration learning framework that employs </w:t>
+            </w:r>
+            <w:proofErr w:type="spellStart"/>
+            <w:r>
+              <w:t>GCNs</w:t>
+            </w:r>
+            <w:proofErr w:type="spellEnd"/>
+            <w:r>
+              <w:t xml:space="preserve"> for omics-specific learning and </w:t>
             </w:r>
             <w:r>
               <w:rPr>
@@ -1308,8 +1607,26 @@
                 <w:b/>
                 <w:bCs/>
               </w:rPr>
-              <w:t>Li et al. crafted a multi-omics integration model based on graph convolutional network (MoGCN),</w:t>
-            </w:r>
+              <w:t>Li et al. crafted a multi-omics integration model based on graph convolutional network (</w:t>
+            </w:r>
+            <w:proofErr w:type="spellStart"/>
+            <w:r>
+              <w:rPr>
+                <w:b/>
+                <w:bCs/>
+              </w:rPr>
+              <w:t>MoGCN</w:t>
+            </w:r>
+            <w:proofErr w:type="spellEnd"/>
+            <w:proofErr w:type="gramStart"/>
+            <w:r>
+              <w:rPr>
+                <w:b/>
+                <w:bCs/>
+              </w:rPr>
+              <w:t>),</w:t>
+            </w:r>
+            <w:proofErr w:type="gramEnd"/>
             <w:r>
               <w:t xml:space="preserve"> a model designed for cancer subtype classification. This model initially utilizes AEs and the </w:t>
             </w:r>
@@ -1424,7 +1741,15 @@
               <w:t xml:space="preserve">DIABLO: </w:t>
             </w:r>
             <w:r>
-              <w:t>an integrative approach for identifying keymolecular drivers from multi-omics assays</w:t>
+              <w:t xml:space="preserve">an integrative approach for identifying </w:t>
+            </w:r>
+            <w:proofErr w:type="spellStart"/>
+            <w:r>
+              <w:t>keymolecular</w:t>
+            </w:r>
+            <w:proofErr w:type="spellEnd"/>
+            <w:r>
+              <w:t xml:space="preserve"> drivers from multi-omics assays</w:t>
             </w:r>
           </w:p>
         </w:tc>
@@ -1525,8 +1850,13 @@
             </w:r>
           </w:p>
           <w:p>
-            <w:r>
-              <w:t>Multiomics spatial dat</w:t>
+            <w:proofErr w:type="spellStart"/>
+            <w:r>
+              <w:t>Multiomics</w:t>
+            </w:r>
+            <w:proofErr w:type="spellEnd"/>
+            <w:r>
+              <w:t xml:space="preserve"> spatial dat</w:t>
             </w:r>
             <w:r>
               <w:t>a</w:t>
@@ -1575,6 +1905,49 @@
           <w:p>
             <w:r>
               <w:t>s41598-025-94707-6</w:t>
+            </w:r>
+          </w:p>
+        </w:tc>
+      </w:tr>
+      <w:tr>
+        <w:tc>
+          <w:tcPr>
+            <w:tcW w:w="6475" w:type="dxa"/>
+          </w:tcPr>
+          <w:p>
+            <w:pPr>
+              <w:rPr>
+                <w:b/>
+                <w:bCs/>
+              </w:rPr>
+            </w:pPr>
+            <w:r>
+              <w:rPr>
+                <w:b/>
+                <w:bCs/>
+              </w:rPr>
+              <w:t xml:space="preserve">UMAP </w:t>
+            </w:r>
+          </w:p>
+          <w:p>
+            <w:pPr>
+              <w:rPr>
+                <w:b/>
+                <w:bCs/>
+              </w:rPr>
+            </w:pPr>
+            <w:r>
+              <w:t>https://umap-learn.readthedocs.io/en/latest/basic_usage.html</w:t>
+            </w:r>
+          </w:p>
+        </w:tc>
+        <w:tc>
+          <w:tcPr>
+            <w:tcW w:w="2541" w:type="dxa"/>
+          </w:tcPr>
+          <w:p>
+            <w:r>
+              <w:t>s41598-025-87256-5</w:t>
             </w:r>
           </w:p>
         </w:tc>
@@ -1708,7 +2081,15 @@
               <w:t>TISCH2</w:t>
             </w:r>
             <w:r>
-              <w:t xml:space="preserve"> (http://tisch.comp-genomics.org) database, in order to observe the effective genes expression across different types of cancer.</w:t>
+              <w:t xml:space="preserve"> (http://tisch.comp-genomics.org) database, </w:t>
+            </w:r>
+            <w:proofErr w:type="gramStart"/>
+            <w:r>
+              <w:t>in order to</w:t>
+            </w:r>
+            <w:proofErr w:type="gramEnd"/>
+            <w:r>
+              <w:t xml:space="preserve"> observe the effective genes expression across different types of cancer.</w:t>
             </w:r>
           </w:p>
         </w:tc>
@@ -1766,7 +2147,23 @@
                 <w:b/>
                 <w:bCs/>
               </w:rPr>
-              <w:t>Kyoto Encyclopedia of Genes and Genomes (KEGG)</w:t>
+              <w:t xml:space="preserve">Kyoto </w:t>
+            </w:r>
+            <w:proofErr w:type="spellStart"/>
+            <w:r>
+              <w:rPr>
+                <w:b/>
+                <w:bCs/>
+              </w:rPr>
+              <w:t>Encyclopedia</w:t>
+            </w:r>
+            <w:proofErr w:type="spellEnd"/>
+            <w:r>
+              <w:rPr>
+                <w:b/>
+                <w:bCs/>
+              </w:rPr>
+              <w:t xml:space="preserve"> of Genes and Genomes (KEGG)</w:t>
             </w:r>
             <w:r>
               <w:t xml:space="preserve"> is a database that helps understand biological processes and disease mechanisms through genome, chemical, and pathway annotations.</w:t>
@@ -1870,7 +2267,23 @@
                 <w:b/>
                 <w:bCs/>
               </w:rPr>
-              <w:t>Clinical Proteomic Tumor Analysis Consortium (CPTAC)</w:t>
+              <w:t xml:space="preserve">Clinical Proteomic </w:t>
+            </w:r>
+            <w:proofErr w:type="spellStart"/>
+            <w:r>
+              <w:rPr>
+                <w:b/>
+                <w:bCs/>
+              </w:rPr>
+              <w:t>Tumor</w:t>
+            </w:r>
+            <w:proofErr w:type="spellEnd"/>
+            <w:r>
+              <w:rPr>
+                <w:b/>
+                <w:bCs/>
+              </w:rPr>
+              <w:t xml:space="preserve"> Analysis Consortium (CPTAC)</w:t>
             </w:r>
           </w:p>
         </w:tc>
@@ -1898,12 +2311,21 @@
                 <w:bCs/>
               </w:rPr>
             </w:pPr>
-            <w:r>
-              <w:rPr>
-                <w:b/>
-                <w:bCs/>
-              </w:rPr>
-              <w:t xml:space="preserve">MSigDB database </w:t>
+            <w:proofErr w:type="spellStart"/>
+            <w:r>
+              <w:rPr>
+                <w:b/>
+                <w:bCs/>
+              </w:rPr>
+              <w:t>MSigDB</w:t>
+            </w:r>
+            <w:proofErr w:type="spellEnd"/>
+            <w:r>
+              <w:rPr>
+                <w:b/>
+                <w:bCs/>
+              </w:rPr>
+              <w:t xml:space="preserve"> database </w:t>
             </w:r>
             <w:r>
               <w:t>(https://www.gsea-msigdb.org/gsea/msigdb/)</w:t>
@@ -2004,7 +2426,23 @@
           </w:p>
           <w:p>
             <w:r>
-              <w:t>PF-06873600, and trilaciclib, have been analyzed in</w:t>
+              <w:t xml:space="preserve">PF-06873600, and </w:t>
+            </w:r>
+            <w:proofErr w:type="spellStart"/>
+            <w:r>
+              <w:t>trilaciclib</w:t>
+            </w:r>
+            <w:proofErr w:type="spellEnd"/>
+            <w:r>
+              <w:t xml:space="preserve">, have been </w:t>
+            </w:r>
+            <w:proofErr w:type="spellStart"/>
+            <w:r>
+              <w:t>analyzed</w:t>
+            </w:r>
+            <w:proofErr w:type="spellEnd"/>
+            <w:r>
+              <w:t xml:space="preserve"> in</w:t>
             </w:r>
           </w:p>
           <w:p>
@@ -2046,6 +2484,7 @@
           </w:tcPr>
           <w:p>
             <w:r>
+              <w:lastRenderedPageBreak/>
               <w:t xml:space="preserve">were downloaded from the online analysis website </w:t>
             </w:r>
             <w:r>
@@ -2097,7 +2536,6 @@
                 <w:b/>
                 <w:bCs/>
               </w:rPr>
-              <w:lastRenderedPageBreak/>
               <w:t>Atlas (HPA) database</w:t>
             </w:r>
             <w:r>
@@ -2131,7 +2569,6 @@
           </w:tcPr>
           <w:p>
             <w:r>
-              <w:lastRenderedPageBreak/>
               <w:t>s12967-024-05843-y</w:t>
             </w:r>
           </w:p>
@@ -2269,9 +2706,11 @@
             <w:r>
               <w:t xml:space="preserve"> </w:t>
             </w:r>
+            <w:proofErr w:type="spellStart"/>
             <w:r>
               <w:t>s12943-024-01941-z</w:t>
             </w:r>
+            <w:proofErr w:type="spellEnd"/>
           </w:p>
         </w:tc>
       </w:tr>
@@ -2302,8 +2741,13 @@
           </w:p>
           <w:p>
             <w:r>
-              <w:t>Omnibus (GEO) database (https://www.ncbi.nlm.nih.gov/geo) .</w:t>
-            </w:r>
+              <w:t>Omnibus (GEO) database (https://www.ncbi.nlm.nih.gov/geo</w:t>
+            </w:r>
+            <w:proofErr w:type="gramStart"/>
+            <w:r>
+              <w:t>) .</w:t>
+            </w:r>
+            <w:proofErr w:type="gramEnd"/>
           </w:p>
         </w:tc>
         <w:tc>
@@ -2343,7 +2787,23 @@
                 <w:b/>
                 <w:bCs/>
               </w:rPr>
-              <w:t>Kyoto Encyclopedia of</w:t>
+              <w:t xml:space="preserve">Kyoto </w:t>
+            </w:r>
+            <w:proofErr w:type="spellStart"/>
+            <w:r>
+              <w:rPr>
+                <w:b/>
+                <w:bCs/>
+              </w:rPr>
+              <w:t>Encyclopedia</w:t>
+            </w:r>
+            <w:proofErr w:type="spellEnd"/>
+            <w:r>
+              <w:rPr>
+                <w:b/>
+                <w:bCs/>
+              </w:rPr>
+              <w:t xml:space="preserve"> of</w:t>
             </w:r>
           </w:p>
           <w:p>
@@ -2387,7 +2847,23 @@
                 <w:b/>
                 <w:bCs/>
               </w:rPr>
-              <w:t>Cancer Cell Line Encyclopedia (CCLE)</w:t>
+              <w:t xml:space="preserve">Cancer Cell Line </w:t>
+            </w:r>
+            <w:proofErr w:type="spellStart"/>
+            <w:r>
+              <w:rPr>
+                <w:b/>
+                <w:bCs/>
+              </w:rPr>
+              <w:t>Encyclopedia</w:t>
+            </w:r>
+            <w:proofErr w:type="spellEnd"/>
+            <w:r>
+              <w:rPr>
+                <w:b/>
+                <w:bCs/>
+              </w:rPr>
+              <w:t xml:space="preserve"> (CCLE)</w:t>
             </w:r>
           </w:p>
         </w:tc>
@@ -2409,7 +2885,23 @@
           </w:tcPr>
           <w:p>
             <w:r>
-              <w:t xml:space="preserve">In addition, themedical images (MRI,CT, digital histopathology, etc.) of some of these patients can be downloaded from </w:t>
+              <w:t xml:space="preserve">In addition, </w:t>
+            </w:r>
+            <w:proofErr w:type="spellStart"/>
+            <w:r>
+              <w:t>themedical</w:t>
+            </w:r>
+            <w:proofErr w:type="spellEnd"/>
+            <w:r>
+              <w:t xml:space="preserve"> images (</w:t>
+            </w:r>
+            <w:proofErr w:type="gramStart"/>
+            <w:r>
+              <w:t>MRI,CT</w:t>
+            </w:r>
+            <w:proofErr w:type="gramEnd"/>
+            <w:r>
+              <w:t xml:space="preserve">, digital histopathology, etc.) of some of these patients can be downloaded from </w:t>
             </w:r>
             <w:r>
               <w:rPr>
@@ -2558,7 +3050,31 @@
           </w:tcPr>
           <w:p>
             <w:r>
-              <w:t xml:space="preserve">All clinical material and data presented herein are available from the respective  publications or upon request from the authors (see Methods section). RNAseq from  MAS98.12 and MAS98.12PR are available </w:t>
+              <w:t xml:space="preserve">All clinical material and data presented herein are available from the </w:t>
+            </w:r>
+            <w:proofErr w:type="gramStart"/>
+            <w:r>
+              <w:t>respective  publications</w:t>
+            </w:r>
+            <w:proofErr w:type="gramEnd"/>
+            <w:r>
+              <w:t xml:space="preserve"> or upon request from the authors (see Methods section). </w:t>
+            </w:r>
+            <w:proofErr w:type="spellStart"/>
+            <w:r>
+              <w:t>RNAseq</w:t>
+            </w:r>
+            <w:proofErr w:type="spellEnd"/>
+            <w:r>
+              <w:t xml:space="preserve"> </w:t>
+            </w:r>
+            <w:proofErr w:type="gramStart"/>
+            <w:r>
+              <w:t>from  MAS</w:t>
+            </w:r>
+            <w:proofErr w:type="gramEnd"/>
+            <w:r>
+              <w:t xml:space="preserve">98.12 and MAS98.12PR are available </w:t>
             </w:r>
             <w:r>
               <w:rPr>
@@ -2591,6 +3107,7 @@
           </w:tcPr>
           <w:p>
             <w:r>
+              <w:lastRenderedPageBreak/>
               <w:t xml:space="preserve">Transcriptomics data from metastatic lesions in the </w:t>
             </w:r>
             <w:r>
@@ -2604,7 +3121,6 @@
               <w:t xml:space="preserve">cohort of solid cancers, was retrieved from </w:t>
             </w:r>
             <w:r>
-              <w:lastRenderedPageBreak/>
               <w:t>https://xenabrowser.net</w:t>
             </w:r>
             <w:r>
@@ -2618,7 +3134,6 @@
           </w:tcPr>
           <w:p>
             <w:r>
-              <w:lastRenderedPageBreak/>
               <w:t>s41416-024-02875-5</w:t>
             </w:r>
           </w:p>
@@ -2679,17 +3194,49 @@
           </w:tcPr>
           <w:p>
             <w:r>
-              <w:t xml:space="preserve">Our study included one multiomics cohort of patients with TNBC breast cancer who underwent surgery and adjuvant chemotherapy at </w:t>
-            </w:r>
-            <w:r>
-              <w:rPr>
-                <w:b/>
-                <w:bCs/>
-              </w:rPr>
-              <w:t>Fudan University Shanghai Cancer Center (FUSCC).</w:t>
-            </w:r>
-            <w:r>
-              <w:t xml:space="preserve"> This cohort consisted of 465 patients, of whom 360 had RNA-seq data (n = 81 for the LAR subtype; n = 279 for the non-LAR subtype). Further details about this cohort have been described in our previous study [6].</w:t>
+              <w:t xml:space="preserve">Our study included one </w:t>
+            </w:r>
+            <w:proofErr w:type="spellStart"/>
+            <w:r>
+              <w:t>multiomics</w:t>
+            </w:r>
+            <w:proofErr w:type="spellEnd"/>
+            <w:r>
+              <w:t xml:space="preserve"> cohort of patients with TNBC breast cancer who underwent surgery and adjuvant chemotherapy at </w:t>
+            </w:r>
+            <w:r>
+              <w:rPr>
+                <w:b/>
+                <w:bCs/>
+              </w:rPr>
+              <w:t xml:space="preserve">Fudan University Shanghai Cancer </w:t>
+            </w:r>
+            <w:proofErr w:type="spellStart"/>
+            <w:r>
+              <w:rPr>
+                <w:b/>
+                <w:bCs/>
+              </w:rPr>
+              <w:t>Center</w:t>
+            </w:r>
+            <w:proofErr w:type="spellEnd"/>
+            <w:r>
+              <w:rPr>
+                <w:b/>
+                <w:bCs/>
+              </w:rPr>
+              <w:t xml:space="preserve"> (FUSCC).</w:t>
+            </w:r>
+            <w:r>
+              <w:t xml:space="preserve"> This cohort consisted of 465 patients, of whom 360 had RNA-</w:t>
+            </w:r>
+            <w:proofErr w:type="spellStart"/>
+            <w:r>
+              <w:t>seq</w:t>
+            </w:r>
+            <w:proofErr w:type="spellEnd"/>
+            <w:r>
+              <w:t xml:space="preserve"> data (n = 81 for the LAR subtype; n = 279 for the non-LAR subtype). Further details about this cohort have been described in our previous study [6].</w:t>
             </w:r>
           </w:p>
         </w:tc>
@@ -2845,8 +3392,13 @@
               <w:t>CIBERSORT</w:t>
             </w:r>
             <w:r>
-              <w:t xml:space="preserve"> is one of the most commonly used</w:t>
-            </w:r>
+              <w:t xml:space="preserve"> is one of the </w:t>
+            </w:r>
+            <w:proofErr w:type="gramStart"/>
+            <w:r>
+              <w:t>most commonly used</w:t>
+            </w:r>
+            <w:proofErr w:type="gramEnd"/>
           </w:p>
         </w:tc>
         <w:tc>
@@ -3012,11 +3564,19 @@
                 <w:lang w:val="nl-NL"/>
               </w:rPr>
             </w:pPr>
+            <w:proofErr w:type="gramStart"/>
             <w:r>
               <w:rPr>
                 <w:lang w:val="nl-NL"/>
               </w:rPr>
-              <w:t>s12935-025-03648-7</w:t>
+              <w:t>s</w:t>
+            </w:r>
+            <w:proofErr w:type="gramEnd"/>
+            <w:r>
+              <w:rPr>
+                <w:lang w:val="nl-NL"/>
+              </w:rPr>
+              <w:t>12935-025-03648-7</w:t>
             </w:r>
           </w:p>
           <w:p/>
@@ -3039,7 +3599,15 @@
               <w:t>Synthetic Minority Oversampling Technique (SMOTE)</w:t>
             </w:r>
             <w:r>
-              <w:t xml:space="preserve"> was used. SMOTE algorithm is a classic method to solve unbalanced dataset, its full name is Synthetic Minority Over-sampling Technique. SMOTE algorithm is based on the principle of balancing</w:t>
+              <w:t xml:space="preserve"> was used. SMOTE algorithm is a classic method to solve unbalanced </w:t>
+            </w:r>
+            <w:proofErr w:type="gramStart"/>
+            <w:r>
+              <w:t>dataset,</w:t>
+            </w:r>
+            <w:proofErr w:type="gramEnd"/>
+            <w:r>
+              <w:t xml:space="preserve"> its full name is Synthetic Minority Over-sampling Technique. SMOTE algorithm is based on the principle of balancing</w:t>
             </w:r>
           </w:p>
         </w:tc>
@@ -3061,7 +3629,15 @@
           </w:tcPr>
           <w:p>
             <w:r>
-              <w:t xml:space="preserve">The immune infiltration of tumors within different risk subgroups was assessed via the </w:t>
+              <w:t xml:space="preserve">The immune infiltration of </w:t>
+            </w:r>
+            <w:proofErr w:type="spellStart"/>
+            <w:r>
+              <w:t>tumors</w:t>
+            </w:r>
+            <w:proofErr w:type="spellEnd"/>
+            <w:r>
+              <w:t xml:space="preserve"> within different risk subgroups was assessed via the </w:t>
             </w:r>
             <w:r>
               <w:rPr>
@@ -3083,6 +3659,7 @@
             <w:r>
               <w:t xml:space="preserve"> algorithm, and </w:t>
             </w:r>
+            <w:proofErr w:type="spellStart"/>
             <w:r>
               <w:rPr>
                 <w:b/>
@@ -3090,6 +3667,7 @@
               </w:rPr>
               <w:t>ssGSEA</w:t>
             </w:r>
+            <w:proofErr w:type="spellEnd"/>
             <w:r>
               <w:t xml:space="preserve"> algorithm.</w:t>
             </w:r>
@@ -3117,14 +3695,46 @@
           </w:tcPr>
           <w:p>
             <w:r>
-              <w:t xml:space="preserve">For example, Vanguri et al.47 and Chowell et al. employed </w:t>
-            </w:r>
-            <w:r>
-              <w:rPr>
-                <w:b/>
-                <w:bCs/>
-              </w:rPr>
-              <w:t>Response Evaluation Criteria in Solid Tumors (RECIST)</w:t>
+              <w:t xml:space="preserve">For example, </w:t>
+            </w:r>
+            <w:proofErr w:type="spellStart"/>
+            <w:r>
+              <w:t>Vanguri</w:t>
+            </w:r>
+            <w:proofErr w:type="spellEnd"/>
+            <w:r>
+              <w:t xml:space="preserve"> et al.47 and </w:t>
+            </w:r>
+            <w:proofErr w:type="spellStart"/>
+            <w:r>
+              <w:t>Chowell</w:t>
+            </w:r>
+            <w:proofErr w:type="spellEnd"/>
+            <w:r>
+              <w:t xml:space="preserve"> et al. employed </w:t>
+            </w:r>
+            <w:r>
+              <w:rPr>
+                <w:b/>
+                <w:bCs/>
+              </w:rPr>
+              <w:t xml:space="preserve">Response Evaluation Criteria in Solid </w:t>
+            </w:r>
+            <w:proofErr w:type="spellStart"/>
+            <w:r>
+              <w:rPr>
+                <w:b/>
+                <w:bCs/>
+              </w:rPr>
+              <w:t>Tumors</w:t>
+            </w:r>
+            <w:proofErr w:type="spellEnd"/>
+            <w:r>
+              <w:rPr>
+                <w:b/>
+                <w:bCs/>
+              </w:rPr>
+              <w:t xml:space="preserve"> (RECIST)</w:t>
             </w:r>
           </w:p>
         </w:tc>
@@ -3151,12 +3761,37 @@
             <w:r>
               <w:t xml:space="preserve">Two commonly employed methods for encoding are one-hot encoding and </w:t>
             </w:r>
-            <w:r>
-              <w:rPr>
-                <w:b/>
-                <w:bCs/>
-              </w:rPr>
-              <w:t>BLOcks SUbstitution Matrix (BLOSUM) encoding</w:t>
+            <w:proofErr w:type="spellStart"/>
+            <w:r>
+              <w:rPr>
+                <w:b/>
+                <w:bCs/>
+              </w:rPr>
+              <w:t>BLOcks</w:t>
+            </w:r>
+            <w:proofErr w:type="spellEnd"/>
+            <w:r>
+              <w:rPr>
+                <w:b/>
+                <w:bCs/>
+              </w:rPr>
+              <w:t xml:space="preserve"> </w:t>
+            </w:r>
+            <w:proofErr w:type="spellStart"/>
+            <w:r>
+              <w:rPr>
+                <w:b/>
+                <w:bCs/>
+              </w:rPr>
+              <w:t>SUbstitution</w:t>
+            </w:r>
+            <w:proofErr w:type="spellEnd"/>
+            <w:r>
+              <w:rPr>
+                <w:b/>
+                <w:bCs/>
+              </w:rPr>
+              <w:t xml:space="preserve"> Matrix (BLOSUM) encoding</w:t>
             </w:r>
             <w:r>
               <w:t xml:space="preserve"> (Table 3).</w:t>
@@ -3308,6 +3943,7 @@
               </w:rPr>
               <w:t xml:space="preserve"> </w:t>
             </w:r>
+            <w:proofErr w:type="spellStart"/>
             <w:r>
               <w:rPr>
                 <w:b/>
@@ -3315,6 +3951,7 @@
               </w:rPr>
               <w:t>scNiche</w:t>
             </w:r>
+            <w:proofErr w:type="spellEnd"/>
             <w:r>
               <w:t>.</w:t>
             </w:r>
@@ -3349,7 +3986,23 @@
                 <w:b/>
                 <w:bCs/>
               </w:rPr>
-              <w:t>weighted gene coexpression network analysis (WGCNA)</w:t>
+              <w:t xml:space="preserve">weighted gene </w:t>
+            </w:r>
+            <w:proofErr w:type="spellStart"/>
+            <w:r>
+              <w:rPr>
+                <w:b/>
+                <w:bCs/>
+              </w:rPr>
+              <w:t>coexpression</w:t>
+            </w:r>
+            <w:proofErr w:type="spellEnd"/>
+            <w:r>
+              <w:rPr>
+                <w:b/>
+                <w:bCs/>
+              </w:rPr>
+              <w:t xml:space="preserve"> network analysis (WGCNA)</w:t>
             </w:r>
             <w:r>
               <w:t>, we identified 1230 genes showing significant and coordinated alterations in the MPS2 subtype (Supplementary Fig. S2a).</w:t>
@@ -3468,7 +4121,23 @@
                 <w:b/>
                 <w:bCs/>
               </w:rPr>
-              <w:t>orthogonal partial least squaresdiscriminant analysis (OPLS-DA)</w:t>
+              <w:t xml:space="preserve">orthogonal partial least </w:t>
+            </w:r>
+            <w:proofErr w:type="spellStart"/>
+            <w:r>
+              <w:rPr>
+                <w:b/>
+                <w:bCs/>
+              </w:rPr>
+              <w:t>squaresdiscriminant</w:t>
+            </w:r>
+            <w:proofErr w:type="spellEnd"/>
+            <w:r>
+              <w:rPr>
+                <w:b/>
+                <w:bCs/>
+              </w:rPr>
+              <w:t xml:space="preserve"> analysis (OPLS-DA)</w:t>
             </w:r>
             <w:r>
               <w:t xml:space="preserve"> were conducted using</w:t>

</xml_diff>